<commit_message>
building a custom webpack configuration
</commit_message>
<xml_diff>
--- a/course.docx
+++ b/course.docx
@@ -5,6 +5,11 @@
     <w:p/>
     <w:p/>
     <w:p>
+      <w:pPr>
+        <w:rPr>
+          <w:rStyle w:val="Hyperlink"/>
+        </w:rPr>
+      </w:pPr>
       <w:hyperlink r:id="rId4" w:history="1">
         <w:r>
           <w:rPr>
@@ -14,6 +19,21 @@
         </w:r>
       </w:hyperlink>
     </w:p>
+    <w:p>
+      <w:pPr>
+        <w:rPr>
+          <w:rStyle w:val="Hyperlink"/>
+        </w:rPr>
+      </w:pPr>
+    </w:p>
+    <w:p>
+      <w:r>
+        <w:rPr>
+          <w:rStyle w:val="Hyperlink"/>
+        </w:rPr>
+        <w:t>SPA = single page application</w:t>
+      </w:r>
+    </w:p>
     <w:p/>
     <w:p/>
     <w:p>
@@ -32,7 +52,6 @@
           <w:shd w:val="clear" w:color="auto" w:fill="181C20"/>
         </w:rPr>
       </w:pPr>
-      <w:proofErr w:type="spellStart"/>
       <w:r>
         <w:rPr>
           <w:rFonts w:ascii="Arial" w:hAnsi="Arial" w:cs="Arial"/>
@@ -41,18 +60,28 @@
           <w:szCs w:val="21"/>
           <w:shd w:val="clear" w:color="auto" w:fill="181C20"/>
         </w:rPr>
-        <w:t>npm</w:t>
+        <w:t>npm install webpack-dev-server --save-dev</w:t>
       </w:r>
-      <w:proofErr w:type="spellEnd"/>
+    </w:p>
+    <w:p>
+      <w:pPr>
+        <w:rPr>
+          <w:rFonts w:ascii="Arial" w:hAnsi="Arial" w:cs="Arial"/>
+          <w:spacing w:val="4"/>
+          <w:sz w:val="21"/>
+          <w:szCs w:val="21"/>
+          <w:shd w:val="clear" w:color="auto" w:fill="000000"/>
+        </w:rPr>
+      </w:pPr>
       <w:r>
         <w:rPr>
           <w:rFonts w:ascii="Arial" w:hAnsi="Arial" w:cs="Arial"/>
           <w:spacing w:val="4"/>
           <w:sz w:val="21"/>
           <w:szCs w:val="21"/>
-          <w:shd w:val="clear" w:color="auto" w:fill="181C20"/>
-        </w:rPr>
-        <w:t xml:space="preserve"> install webpack-dev-server --save-dev</w:t>
+          <w:shd w:val="clear" w:color="auto" w:fill="000000"/>
+        </w:rPr>
+        <w:t>npm run start:dev</w:t>
       </w:r>
     </w:p>
     <w:p>
@@ -65,7 +94,6 @@
           <w:shd w:val="clear" w:color="auto" w:fill="000000"/>
         </w:rPr>
       </w:pPr>
-      <w:proofErr w:type="spellStart"/>
       <w:r>
         <w:rPr>
           <w:rFonts w:ascii="Arial" w:hAnsi="Arial" w:cs="Arial"/>
@@ -74,9 +102,19 @@
           <w:szCs w:val="21"/>
           <w:shd w:val="clear" w:color="auto" w:fill="000000"/>
         </w:rPr>
-        <w:t>npm</w:t>
+        <w:t>npm i -D webpack-cli</w:t>
       </w:r>
-      <w:proofErr w:type="spellEnd"/>
+    </w:p>
+    <w:p>
+      <w:pPr>
+        <w:rPr>
+          <w:rFonts w:ascii="Arial" w:hAnsi="Arial" w:cs="Arial"/>
+          <w:spacing w:val="4"/>
+          <w:sz w:val="21"/>
+          <w:szCs w:val="21"/>
+          <w:shd w:val="clear" w:color="auto" w:fill="000000"/>
+        </w:rPr>
+      </w:pPr>
       <w:r>
         <w:rPr>
           <w:rFonts w:ascii="Arial" w:hAnsi="Arial" w:cs="Arial"/>
@@ -85,9 +123,19 @@
           <w:szCs w:val="21"/>
           <w:shd w:val="clear" w:color="auto" w:fill="000000"/>
         </w:rPr>
-        <w:t xml:space="preserve"> run </w:t>
+        <w:t>npm install babel-core babel-loader@7 babel-preset-env babel-preset-react babel-preset-stage-2 react react-dom</w:t>
       </w:r>
-      <w:proofErr w:type="spellStart"/>
+    </w:p>
+    <w:p>
+      <w:pPr>
+        <w:rPr>
+          <w:rFonts w:ascii="Arial" w:hAnsi="Arial" w:cs="Arial"/>
+          <w:spacing w:val="4"/>
+          <w:sz w:val="21"/>
+          <w:szCs w:val="21"/>
+          <w:shd w:val="clear" w:color="auto" w:fill="000000"/>
+        </w:rPr>
+      </w:pPr>
       <w:r>
         <w:rPr>
           <w:rFonts w:ascii="Arial" w:hAnsi="Arial" w:cs="Arial"/>
@@ -96,9 +144,8 @@
           <w:szCs w:val="21"/>
           <w:shd w:val="clear" w:color="auto" w:fill="000000"/>
         </w:rPr>
-        <w:t>start:dev</w:t>
+        <w:t>npm view core –version</w:t>
       </w:r>
-      <w:proofErr w:type="spellEnd"/>
     </w:p>
     <w:p>
       <w:pPr>
@@ -110,7 +157,6 @@
           <w:shd w:val="clear" w:color="auto" w:fill="000000"/>
         </w:rPr>
       </w:pPr>
-      <w:proofErr w:type="spellStart"/>
       <w:r>
         <w:rPr>
           <w:rFonts w:ascii="Arial" w:hAnsi="Arial" w:cs="Arial"/>
@@ -119,220 +165,18 @@
           <w:szCs w:val="21"/>
           <w:shd w:val="clear" w:color="auto" w:fill="000000"/>
         </w:rPr>
-        <w:t>npm</w:t>
+        <w:t>npm install react-router react-router-dom –save</w:t>
       </w:r>
-      <w:proofErr w:type="spellEnd"/>
+    </w:p>
+    <w:p/>
+    <w:p/>
+    <w:p/>
+    <w:p>
       <w:r>
         <w:rPr>
-          <w:rFonts w:ascii="Arial" w:hAnsi="Arial" w:cs="Arial"/>
-          <w:spacing w:val="4"/>
-          <w:sz w:val="21"/>
-          <w:szCs w:val="21"/>
-          <w:shd w:val="clear" w:color="auto" w:fill="000000"/>
-        </w:rPr>
-        <w:t xml:space="preserve"> </w:t>
-      </w:r>
-      <w:proofErr w:type="spellStart"/>
-      <w:r>
-        <w:rPr>
-          <w:rFonts w:ascii="Arial" w:hAnsi="Arial" w:cs="Arial"/>
-          <w:spacing w:val="4"/>
-          <w:sz w:val="21"/>
-          <w:szCs w:val="21"/>
-          <w:shd w:val="clear" w:color="auto" w:fill="000000"/>
-        </w:rPr>
-        <w:t>i</w:t>
-      </w:r>
-      <w:proofErr w:type="spellEnd"/>
-      <w:r>
-        <w:rPr>
-          <w:rFonts w:ascii="Arial" w:hAnsi="Arial" w:cs="Arial"/>
-          <w:spacing w:val="4"/>
-          <w:sz w:val="21"/>
-          <w:szCs w:val="21"/>
-          <w:shd w:val="clear" w:color="auto" w:fill="000000"/>
-        </w:rPr>
-        <w:t xml:space="preserve"> -D webpack-cli</w:t>
-      </w:r>
-    </w:p>
-    <w:p>
-      <w:pPr>
-        <w:rPr>
-          <w:rFonts w:ascii="Arial" w:hAnsi="Arial" w:cs="Arial"/>
-          <w:spacing w:val="4"/>
-          <w:sz w:val="21"/>
-          <w:szCs w:val="21"/>
-          <w:shd w:val="clear" w:color="auto" w:fill="000000"/>
-        </w:rPr>
-      </w:pPr>
-      <w:proofErr w:type="spellStart"/>
-      <w:r>
-        <w:rPr>
-          <w:rFonts w:ascii="Arial" w:hAnsi="Arial" w:cs="Arial"/>
-          <w:spacing w:val="4"/>
-          <w:sz w:val="21"/>
-          <w:szCs w:val="21"/>
-          <w:shd w:val="clear" w:color="auto" w:fill="000000"/>
-        </w:rPr>
-        <w:t>npm</w:t>
-      </w:r>
-      <w:proofErr w:type="spellEnd"/>
-      <w:r>
-        <w:rPr>
-          <w:rFonts w:ascii="Arial" w:hAnsi="Arial" w:cs="Arial"/>
-          <w:spacing w:val="4"/>
-          <w:sz w:val="21"/>
-          <w:szCs w:val="21"/>
-          <w:shd w:val="clear" w:color="auto" w:fill="000000"/>
-        </w:rPr>
-        <w:t xml:space="preserve"> install babel-core babel-loader@7 babel-preset-env babel-preset-react babel-preset-stage-2 react react-</w:t>
-      </w:r>
-      <w:proofErr w:type="spellStart"/>
-      <w:r>
-        <w:rPr>
-          <w:rFonts w:ascii="Arial" w:hAnsi="Arial" w:cs="Arial"/>
-          <w:spacing w:val="4"/>
-          <w:sz w:val="21"/>
-          <w:szCs w:val="21"/>
-          <w:shd w:val="clear" w:color="auto" w:fill="000000"/>
-        </w:rPr>
-        <w:t>dom</w:t>
-      </w:r>
-      <w:proofErr w:type="spellEnd"/>
-    </w:p>
-    <w:p>
-      <w:pPr>
-        <w:rPr>
-          <w:rFonts w:ascii="Arial" w:hAnsi="Arial" w:cs="Arial"/>
-          <w:spacing w:val="4"/>
-          <w:sz w:val="21"/>
-          <w:szCs w:val="21"/>
-          <w:shd w:val="clear" w:color="auto" w:fill="000000"/>
-        </w:rPr>
-      </w:pPr>
-      <w:proofErr w:type="spellStart"/>
-      <w:r>
-        <w:rPr>
-          <w:rFonts w:ascii="Arial" w:hAnsi="Arial" w:cs="Arial"/>
-          <w:spacing w:val="4"/>
-          <w:sz w:val="21"/>
-          <w:szCs w:val="21"/>
-          <w:shd w:val="clear" w:color="auto" w:fill="000000"/>
-        </w:rPr>
-        <w:t>npm</w:t>
-      </w:r>
-      <w:proofErr w:type="spellEnd"/>
-      <w:r>
-        <w:rPr>
-          <w:rFonts w:ascii="Arial" w:hAnsi="Arial" w:cs="Arial"/>
-          <w:spacing w:val="4"/>
-          <w:sz w:val="21"/>
-          <w:szCs w:val="21"/>
-          <w:shd w:val="clear" w:color="auto" w:fill="000000"/>
-        </w:rPr>
-        <w:t xml:space="preserve"> view core </w:t>
-      </w:r>
-      <w:r>
-        <w:rPr>
-          <w:rFonts w:ascii="Arial" w:hAnsi="Arial" w:cs="Arial"/>
-          <w:spacing w:val="4"/>
-          <w:sz w:val="21"/>
-          <w:szCs w:val="21"/>
-          <w:shd w:val="clear" w:color="auto" w:fill="000000"/>
-        </w:rPr>
-        <w:t>–</w:t>
-      </w:r>
-      <w:r>
-        <w:rPr>
-          <w:rFonts w:ascii="Arial" w:hAnsi="Arial" w:cs="Arial"/>
-          <w:spacing w:val="4"/>
-          <w:sz w:val="21"/>
-          <w:szCs w:val="21"/>
-          <w:shd w:val="clear" w:color="auto" w:fill="000000"/>
-        </w:rPr>
-        <w:t>version</w:t>
-      </w:r>
-    </w:p>
-    <w:p>
-      <w:pPr>
-        <w:rPr>
-          <w:rFonts w:ascii="Arial" w:hAnsi="Arial" w:cs="Arial"/>
-          <w:spacing w:val="4"/>
-          <w:sz w:val="21"/>
-          <w:szCs w:val="21"/>
-          <w:shd w:val="clear" w:color="auto" w:fill="000000"/>
-        </w:rPr>
-      </w:pPr>
-      <w:proofErr w:type="spellStart"/>
-      <w:r>
-        <w:rPr>
-          <w:rFonts w:ascii="Arial" w:hAnsi="Arial" w:cs="Arial"/>
-          <w:spacing w:val="4"/>
-          <w:sz w:val="21"/>
-          <w:szCs w:val="21"/>
-          <w:shd w:val="clear" w:color="auto" w:fill="000000"/>
-        </w:rPr>
-        <w:t>npm</w:t>
-      </w:r>
-      <w:proofErr w:type="spellEnd"/>
-      <w:r>
-        <w:rPr>
-          <w:rFonts w:ascii="Arial" w:hAnsi="Arial" w:cs="Arial"/>
-          <w:spacing w:val="4"/>
-          <w:sz w:val="21"/>
-          <w:szCs w:val="21"/>
-          <w:shd w:val="clear" w:color="auto" w:fill="000000"/>
-        </w:rPr>
-        <w:t xml:space="preserve"> install react-router react-router-</w:t>
-      </w:r>
-      <w:proofErr w:type="spellStart"/>
-      <w:r>
-        <w:rPr>
-          <w:rFonts w:ascii="Arial" w:hAnsi="Arial" w:cs="Arial"/>
-          <w:spacing w:val="4"/>
-          <w:sz w:val="21"/>
-          <w:szCs w:val="21"/>
-          <w:shd w:val="clear" w:color="auto" w:fill="000000"/>
-        </w:rPr>
-        <w:t>dom</w:t>
-      </w:r>
-      <w:proofErr w:type="spellEnd"/>
-      <w:r>
-        <w:rPr>
-          <w:rFonts w:ascii="Arial" w:hAnsi="Arial" w:cs="Arial"/>
-          <w:spacing w:val="4"/>
-          <w:sz w:val="21"/>
-          <w:szCs w:val="21"/>
-          <w:shd w:val="clear" w:color="auto" w:fill="000000"/>
-        </w:rPr>
-        <w:t xml:space="preserve"> </w:t>
-      </w:r>
-      <w:r>
-        <w:rPr>
-          <w:rFonts w:ascii="Arial" w:hAnsi="Arial" w:cs="Arial"/>
-          <w:spacing w:val="4"/>
-          <w:sz w:val="21"/>
-          <w:szCs w:val="21"/>
-          <w:shd w:val="clear" w:color="auto" w:fill="000000"/>
-        </w:rPr>
-        <w:t>–</w:t>
-      </w:r>
-      <w:r>
-        <w:rPr>
-          <w:rFonts w:ascii="Arial" w:hAnsi="Arial" w:cs="Arial"/>
-          <w:spacing w:val="4"/>
-          <w:sz w:val="21"/>
-          <w:szCs w:val="21"/>
-          <w:shd w:val="clear" w:color="auto" w:fill="000000"/>
-        </w:rPr>
-        <w:t>save</w:t>
-      </w:r>
-    </w:p>
-    <w:p/>
-    <w:p/>
-    <w:p/>
-    <w:p>
-      <w:r>
+          <w:noProof/>
+        </w:rPr>
+        <w:lastRenderedPageBreak/>
         <w:drawing>
           <wp:inline distT="0" distB="0" distL="0" distR="0" wp14:anchorId="36B7AC5E" wp14:editId="3D61D971">
             <wp:extent cx="5943600" cy="3319780"/>
@@ -384,6 +228,10 @@
     <w:p/>
     <w:p>
       <w:r>
+        <w:rPr>
+          <w:noProof/>
+        </w:rPr>
+        <w:lastRenderedPageBreak/>
         <w:drawing>
           <wp:inline distT="0" distB="0" distL="0" distR="0" wp14:anchorId="6DE7D74F" wp14:editId="4FE6830A">
             <wp:extent cx="5943600" cy="3333115"/>
@@ -554,6 +402,7 @@
     <w:lsdException w:name="HTML Sample" w:semiHidden="1" w:unhideWhenUsed="1"/>
     <w:lsdException w:name="HTML Typewriter" w:semiHidden="1" w:unhideWhenUsed="1"/>
     <w:lsdException w:name="HTML Variable" w:semiHidden="1" w:unhideWhenUsed="1"/>
+    <w:lsdException w:name="Normal Table" w:semiHidden="1" w:unhideWhenUsed="1"/>
     <w:lsdException w:name="annotation subject" w:semiHidden="1" w:unhideWhenUsed="1"/>
     <w:lsdException w:name="No List" w:semiHidden="1" w:unhideWhenUsed="1"/>
     <w:lsdException w:name="Outline List 1" w:semiHidden="1" w:unhideWhenUsed="1"/>
@@ -600,8 +449,10 @@
     <w:lsdException w:name="Table Subtle 2" w:semiHidden="1" w:unhideWhenUsed="1"/>
     <w:lsdException w:name="Table Web 1" w:semiHidden="1" w:unhideWhenUsed="1"/>
     <w:lsdException w:name="Table Web 2" w:semiHidden="1" w:unhideWhenUsed="1"/>
+    <w:lsdException w:name="Table Web 3" w:semiHidden="1" w:unhideWhenUsed="1"/>
     <w:lsdException w:name="Balloon Text" w:semiHidden="1" w:unhideWhenUsed="1"/>
     <w:lsdException w:name="Table Grid" w:uiPriority="39"/>
+    <w:lsdException w:name="Table Theme" w:semiHidden="1" w:unhideWhenUsed="1"/>
     <w:lsdException w:name="Placeholder Text" w:semiHidden="1"/>
     <w:lsdException w:name="No Spacing" w:uiPriority="1" w:qFormat="1"/>
     <w:lsdException w:name="Light Shading" w:uiPriority="60"/>

</xml_diff>

<commit_message>
working on client side rendering app
</commit_message>
<xml_diff>
--- a/course.docx
+++ b/course.docx
@@ -166,6 +166,49 @@
           <w:shd w:val="clear" w:color="auto" w:fill="000000"/>
         </w:rPr>
         <w:t>npm install react-router react-router-dom –save</w:t>
+      </w:r>
+    </w:p>
+    <w:p>
+      <w:pPr>
+        <w:rPr>
+          <w:rFonts w:ascii="Arial" w:hAnsi="Arial" w:cs="Arial"/>
+          <w:spacing w:val="4"/>
+          <w:sz w:val="21"/>
+          <w:szCs w:val="21"/>
+          <w:shd w:val="clear" w:color="auto" w:fill="000000"/>
+        </w:rPr>
+      </w:pPr>
+    </w:p>
+    <w:p>
+      <w:pPr>
+        <w:rPr>
+          <w:rFonts w:ascii="Arial" w:hAnsi="Arial" w:cs="Arial"/>
+          <w:spacing w:val="4"/>
+          <w:sz w:val="21"/>
+          <w:szCs w:val="21"/>
+          <w:shd w:val="clear" w:color="auto" w:fill="000000"/>
+        </w:rPr>
+      </w:pPr>
+    </w:p>
+    <w:p>
+      <w:pPr>
+        <w:rPr>
+          <w:rFonts w:ascii="Arial" w:hAnsi="Arial" w:cs="Arial"/>
+          <w:spacing w:val="4"/>
+          <w:sz w:val="21"/>
+          <w:szCs w:val="21"/>
+          <w:shd w:val="clear" w:color="auto" w:fill="000000"/>
+        </w:rPr>
+      </w:pPr>
+      <w:r>
+        <w:rPr>
+          <w:rFonts w:ascii="Arial" w:hAnsi="Arial" w:cs="Arial"/>
+          <w:spacing w:val="4"/>
+          <w:sz w:val="21"/>
+          <w:szCs w:val="21"/>
+          <w:shd w:val="clear" w:color="auto" w:fill="000000"/>
+        </w:rPr>
+        <w:t>webpack -c webpack.config.client.js</w:t>
       </w:r>
     </w:p>
     <w:p/>

</xml_diff>